<commit_message>
fixed contents for appendix
</commit_message>
<xml_diff>
--- a/00.contents-nonAppendix.docx
+++ b/00.contents-nonAppendix.docx
@@ -2173,159 +2173,308 @@
         </w:rPr>
         <w:t xml:space="preserve">           </w:t>
       </w:r>
+      <w:r>
+        <w:rPr>
+          <w:rFonts w:hint="eastAsia"/>
+        </w:rPr>
+        <w:t>・・・</w:t>
+      </w:r>
+      <w:r>
+        <w:t>71</w:t>
+      </w:r>
+    </w:p>
+    <w:p>
+      <w:r>
+        <w:t xml:space="preserve">             5.4.5 </w:t>
+      </w:r>
+      <w:r>
+        <w:rPr>
+          <w:rFonts w:asciiTheme="minorEastAsia" w:hAnsiTheme="minorEastAsia" w:hint="eastAsia"/>
+        </w:rPr>
+        <w:t>ユーザビリティアンケート</w:t>
+      </w:r>
+      <w:r>
+        <w:rPr>
+          <w:rFonts w:asciiTheme="minorEastAsia" w:hAnsiTheme="minorEastAsia"/>
+        </w:rPr>
+        <w:t xml:space="preserve">                     </w:t>
+      </w:r>
+      <w:r>
+        <w:rPr>
+          <w:rFonts w:hint="eastAsia"/>
+        </w:rPr>
+        <w:t>・・・</w:t>
+      </w:r>
+      <w:r>
+        <w:t>73</w:t>
+      </w:r>
+    </w:p>
+    <w:p>
+      <w:r>
+        <w:t xml:space="preserve">             5.4.6 </w:t>
+      </w:r>
+      <w:r>
+        <w:rPr>
+          <w:rFonts w:hint="eastAsia"/>
+        </w:rPr>
+        <w:t>まとめ</w:t>
+      </w:r>
+      <w:r>
+        <w:t xml:space="preserve">                                       </w:t>
+      </w:r>
+      <w:r>
+        <w:rPr>
+          <w:rFonts w:hint="eastAsia"/>
+        </w:rPr>
+        <w:t>・・・</w:t>
+      </w:r>
+      <w:r>
+        <w:t>75</w:t>
+      </w:r>
+    </w:p>
+    <w:p>
+      <w:r>
+        <w:rPr>
+          <w:rFonts w:hint="eastAsia"/>
+        </w:rPr>
+        <w:t>第</w:t>
+      </w:r>
+      <w:r>
+        <w:t>6</w:t>
+      </w:r>
+      <w:r>
+        <w:rPr>
+          <w:rFonts w:hint="eastAsia"/>
+        </w:rPr>
+        <w:t>章</w:t>
+      </w:r>
+      <w:r>
+        <w:t xml:space="preserve"> </w:t>
+      </w:r>
+      <w:r>
+        <w:rPr>
+          <w:rFonts w:hint="eastAsia"/>
+        </w:rPr>
+        <w:t>結論</w:t>
+      </w:r>
+      <w:r>
+        <w:t xml:space="preserve">                                                  </w:t>
+      </w:r>
+      <w:r>
+        <w:t xml:space="preserve"> </w:t>
+      </w:r>
+      <w:r>
+        <w:t xml:space="preserve"> </w:t>
+      </w:r>
+      <w:r>
+        <w:rPr>
+          <w:rFonts w:hint="eastAsia"/>
+        </w:rPr>
+        <w:t>・・・</w:t>
+      </w:r>
+      <w:r>
+        <w:t>76</w:t>
+      </w:r>
+    </w:p>
+    <w:p>
+      <w:pPr>
+        <w:ind w:rightChars="-62" w:right="-149"/>
+      </w:pPr>
+      <w:r>
+        <w:rPr>
+          <w:rFonts w:hint="eastAsia"/>
+        </w:rPr>
+        <w:t>謝辞</w:t>
+      </w:r>
+      <w:r>
+        <w:t xml:space="preserve">                                                            </w:t>
+      </w:r>
+      <w:r>
+        <w:rPr>
+          <w:rFonts w:hint="eastAsia"/>
+        </w:rPr>
+        <w:t>・・・</w:t>
+      </w:r>
+      <w:r>
+        <w:t>77</w:t>
+      </w:r>
+    </w:p>
+    <w:p>
+      <w:pPr>
+        <w:ind w:rightChars="-62" w:right="-149"/>
+      </w:pPr>
+      <w:r>
+        <w:rPr>
+          <w:rFonts w:hint="eastAsia"/>
+        </w:rPr>
+        <w:t>参考文献</w:t>
+      </w:r>
+      <w:r>
+        <w:t xml:space="preserve">                        </w:t>
+      </w:r>
+      <w:r>
+        <w:t xml:space="preserve">                                </w:t>
+      </w:r>
+      <w:r>
+        <w:rPr>
+          <w:rFonts w:hint="eastAsia"/>
+        </w:rPr>
+        <w:t>・・・</w:t>
+      </w:r>
+      <w:r>
+        <w:t>78</w:t>
+      </w:r>
+    </w:p>
+    <w:p>
+      <w:pPr>
+        <w:ind w:rightChars="-62" w:right="-149"/>
+        <w:rPr>
+          <w:b/>
+        </w:rPr>
+      </w:pPr>
+      <w:r>
+        <w:rPr>
+          <w:rFonts w:hint="eastAsia"/>
+        </w:rPr>
+        <w:t>付録</w:t>
+      </w:r>
+      <w:r>
+        <w:t xml:space="preserve">1. </w:t>
+      </w:r>
+      <w:r>
+        <w:rPr>
+          <w:rFonts w:hint="eastAsia"/>
+        </w:rPr>
+        <w:t>出力インタフェース比較実験での取得データ</w:t>
+      </w:r>
+      <w:r>
+        <w:tab/>
+      </w:r>
+      <w:r>
+        <w:tab/>
+      </w:r>
+      <w:r>
+        <w:tab/>
+      </w:r>
+      <w:r>
+        <w:rPr>
+          <w:rFonts w:hint="eastAsia"/>
+        </w:rPr>
+        <w:t>・・・</w:t>
+      </w:r>
+      <w:r>
+        <w:t>82</w:t>
+      </w:r>
+    </w:p>
+    <w:p>
+      <w:pPr>
+        <w:ind w:rightChars="-62" w:right="-149"/>
+        <w:rPr>
+          <w:b/>
+        </w:rPr>
+      </w:pPr>
+      <w:r>
+        <w:rPr>
+          <w:rFonts w:hint="eastAsia"/>
+        </w:rPr>
+        <w:t>付録</w:t>
+      </w:r>
+      <w:r>
+        <w:t>2. Web</w:t>
+      </w:r>
+      <w:r>
+        <w:rPr>
+          <w:rFonts w:hint="eastAsia"/>
+        </w:rPr>
+        <w:t>サイト利用実験における取得</w:t>
+      </w:r>
       <w:bookmarkStart w:id="2" w:name="_GoBack"/>
       <w:bookmarkEnd w:id="2"/>
       <w:r>
         <w:rPr>
           <w:rFonts w:hint="eastAsia"/>
         </w:rPr>
-        <w:t>・・・</w:t>
-      </w:r>
-      <w:r>
-        <w:t>71</w:t>
-      </w:r>
-    </w:p>
-    <w:p>
-      <w:r>
-        <w:t xml:space="preserve">             5.4.5 </w:t>
-      </w:r>
-      <w:r>
-        <w:rPr>
-          <w:rFonts w:asciiTheme="minorEastAsia" w:hAnsiTheme="minorEastAsia" w:hint="eastAsia"/>
-        </w:rPr>
-        <w:t>ユーザビリティアンケート</w:t>
-      </w:r>
-      <w:r>
-        <w:rPr>
-          <w:rFonts w:asciiTheme="minorEastAsia" w:hAnsiTheme="minorEastAsia"/>
-        </w:rPr>
-        <w:t xml:space="preserve">                     </w:t>
-      </w:r>
-      <w:r>
-        <w:rPr>
-          <w:rFonts w:hint="eastAsia"/>
-        </w:rPr>
-        <w:t>・・・</w:t>
-      </w:r>
-      <w:r>
-        <w:t>73</w:t>
-      </w:r>
-    </w:p>
-    <w:p>
-      <w:r>
-        <w:t xml:space="preserve">             5.4.6 </w:t>
-      </w:r>
-      <w:r>
-        <w:rPr>
-          <w:rFonts w:hint="eastAsia"/>
-        </w:rPr>
-        <w:t>まとめ</w:t>
-      </w:r>
-      <w:r>
-        <w:t xml:space="preserve">                                       </w:t>
-      </w:r>
-      <w:r>
-        <w:rPr>
-          <w:rFonts w:hint="eastAsia"/>
-        </w:rPr>
-        <w:t>・・・</w:t>
-      </w:r>
-      <w:r>
-        <w:t>75</w:t>
-      </w:r>
-    </w:p>
-    <w:p>
-      <w:r>
-        <w:rPr>
-          <w:rFonts w:hint="eastAsia"/>
-        </w:rPr>
-        <w:t>第</w:t>
+        <w:t>データ</w:t>
+      </w:r>
+      <w:r>
+        <w:tab/>
+      </w:r>
+      <w:r>
+        <w:tab/>
+      </w:r>
+      <w:r>
+        <w:tab/>
+      </w:r>
+      <w:r>
+        <w:rPr>
+          <w:rFonts w:hint="eastAsia"/>
+        </w:rPr>
+        <w:t>・・・</w:t>
+      </w:r>
+      <w:r>
+        <w:t>8</w:t>
       </w:r>
       <w:r>
         <w:t>6</w:t>
       </w:r>
-      <w:r>
-        <w:rPr>
-          <w:rFonts w:hint="eastAsia"/>
-        </w:rPr>
-        <w:t>章</w:t>
-      </w:r>
-      <w:r>
-        <w:t xml:space="preserve"> </w:t>
-      </w:r>
-      <w:r>
-        <w:rPr>
-          <w:rFonts w:hint="eastAsia"/>
-        </w:rPr>
-        <w:t>結論</w:t>
-      </w:r>
-      <w:r>
-        <w:t xml:space="preserve">                                                  </w:t>
-      </w:r>
-      <w:r>
-        <w:t xml:space="preserve"> </w:t>
-      </w:r>
-      <w:r>
-        <w:t xml:space="preserve"> </w:t>
-      </w:r>
-      <w:r>
-        <w:rPr>
-          <w:rFonts w:hint="eastAsia"/>
-        </w:rPr>
-        <w:t>・・・</w:t>
-      </w:r>
-      <w:r>
-        <w:t>76</w:t>
-      </w:r>
     </w:p>
     <w:p>
       <w:pPr>
         <w:ind w:rightChars="-62" w:right="-149"/>
-      </w:pPr>
-      <w:r>
-        <w:rPr>
-          <w:rFonts w:hint="eastAsia"/>
-        </w:rPr>
-        <w:t>謝辞</w:t>
-      </w:r>
-      <w:r>
-        <w:t xml:space="preserve">                                                            </w:t>
-      </w:r>
-      <w:r>
-        <w:rPr>
-          <w:rFonts w:hint="eastAsia"/>
-        </w:rPr>
-        <w:t>・・・</w:t>
-      </w:r>
-      <w:r>
-        <w:t>77</w:t>
+        <w:rPr>
+          <w:rFonts w:hint="eastAsia"/>
+        </w:rPr>
+      </w:pPr>
+      <w:r>
+        <w:rPr>
+          <w:rFonts w:hint="eastAsia"/>
+        </w:rPr>
+        <w:t>付録</w:t>
+      </w:r>
+      <w:r>
+        <w:t xml:space="preserve">3. </w:t>
+      </w:r>
+      <w:r>
+        <w:rPr>
+          <w:rFonts w:hint="eastAsia"/>
+        </w:rPr>
+        <w:t>一時的</w:t>
+      </w:r>
+      <w:r>
+        <w:t>UX</w:t>
+      </w:r>
+      <w:r>
+        <w:rPr>
+          <w:rFonts w:hint="eastAsia"/>
+        </w:rPr>
+        <w:t>取得システムソースコード</w:t>
+      </w:r>
+      <w:r>
+        <w:tab/>
+      </w:r>
+      <w:r>
+        <w:tab/>
+      </w:r>
+      <w:r>
+        <w:tab/>
+      </w:r>
+      <w:r>
+        <w:rPr>
+          <w:rFonts w:hint="eastAsia"/>
+        </w:rPr>
+        <w:t>・・・</w:t>
+      </w:r>
+      <w:r>
+        <w:t>91</w:t>
       </w:r>
     </w:p>
     <w:p>
       <w:pPr>
         <w:ind w:rightChars="-62" w:right="-149"/>
-      </w:pPr>
-      <w:r>
-        <w:rPr>
-          <w:rFonts w:hint="eastAsia"/>
-        </w:rPr>
-        <w:t>参考文献</w:t>
-      </w:r>
-      <w:r>
-        <w:t xml:space="preserve">                        </w:t>
-      </w:r>
-      <w:r>
-        <w:t xml:space="preserve">                                </w:t>
-      </w:r>
-      <w:r>
-        <w:rPr>
-          <w:rFonts w:hint="eastAsia"/>
-        </w:rPr>
-        <w:t>・・・</w:t>
-      </w:r>
-      <w:r>
-        <w:t>78</w:t>
-      </w:r>
+        <w:rPr>
+          <w:rFonts w:hint="eastAsia"/>
+        </w:rPr>
+      </w:pPr>
     </w:p>
     <w:sectPr>
       <w:footerReference w:type="even" r:id="rId8"/>
@@ -3053,7 +3202,6 @@
   <w:style w:type="character" w:default="1" w:styleId="a0">
     <w:name w:val="Default Paragraph Font"/>
     <w:uiPriority w:val="1"/>
-    <w:semiHidden/>
     <w:unhideWhenUsed/>
   </w:style>
   <w:style w:type="table" w:default="1" w:styleId="a1">
@@ -3395,7 +3543,6 @@
   <w:style w:type="character" w:default="1" w:styleId="a0">
     <w:name w:val="Default Paragraph Font"/>
     <w:uiPriority w:val="1"/>
-    <w:semiHidden/>
     <w:unhideWhenUsed/>
   </w:style>
   <w:style w:type="table" w:default="1" w:styleId="a1">

</xml_diff>